<commit_message>
Making some changes in Readme.docx
</commit_message>
<xml_diff>
--- a/LEARNING_CONCEPTS/Readme.docx
+++ b/LEARNING_CONCEPTS/Readme.docx
@@ -926,7 +926,27 @@
           <w:rtl/>
           <w:lang w:bidi="fa-IR"/>
         </w:rPr>
-        <w:t xml:space="preserve"> به دو دسته تقسیم می‌شوند:</w:t>
+        <w:t xml:space="preserve"> </w:t>
+      </w:r>
+      <w:r>
+        <w:rPr>
+          <w:rFonts w:ascii="Courier New" w:hAnsi="Courier New" w:cs="Courier New" w:hint="cs"/>
+          <w:sz w:val="20"/>
+          <w:szCs w:val="20"/>
+          <w:rtl/>
+          <w:lang w:bidi="fa-IR"/>
+        </w:rPr>
+        <w:t xml:space="preserve">ها </w:t>
+      </w:r>
+      <w:r>
+        <w:rPr>
+          <w:rFonts w:ascii="Courier New" w:hAnsi="Courier New" w:cs="Courier New" w:hint="cs"/>
+          <w:sz w:val="20"/>
+          <w:szCs w:val="20"/>
+          <w:rtl/>
+          <w:lang w:bidi="fa-IR"/>
+        </w:rPr>
+        <w:t>به دو دسته تقسیم می‌شوند:</w:t>
       </w:r>
     </w:p>
     <w:p>
@@ -961,7 +981,27 @@
           <w:rtl/>
           <w:lang w:bidi="fa-IR"/>
         </w:rPr>
-        <w:t xml:space="preserve"> های متناظر فیلد (که باید هم </w:t>
+        <w:t xml:space="preserve"> های متناظر </w:t>
+      </w:r>
+      <w:r>
+        <w:rPr>
+          <w:rFonts w:ascii="Courier New" w:hAnsi="Courier New" w:cs="Courier New" w:hint="cs"/>
+          <w:sz w:val="20"/>
+          <w:szCs w:val="20"/>
+          <w:rtl/>
+          <w:lang w:bidi="fa-IR"/>
+        </w:rPr>
+        <w:t xml:space="preserve">یک </w:t>
+      </w:r>
+      <w:r>
+        <w:rPr>
+          <w:rFonts w:ascii="Courier New" w:hAnsi="Courier New" w:cs="Courier New" w:hint="cs"/>
+          <w:sz w:val="20"/>
+          <w:szCs w:val="20"/>
+          <w:rtl/>
+          <w:lang w:bidi="fa-IR"/>
+        </w:rPr>
+        <w:t xml:space="preserve">فیلد (که باید هم </w:t>
       </w:r>
       <w:r>
         <w:rPr>
@@ -999,7 +1039,17 @@
           <w:rtl/>
           <w:lang w:bidi="fa-IR"/>
         </w:rPr>
-        <w:t>‌ داشته باشند)</w:t>
+        <w:t>‌ داشته باش</w:t>
+      </w:r>
+      <w:r>
+        <w:rPr>
+          <w:rFonts w:ascii="Courier New" w:hAnsi="Courier New" w:cs="Courier New" w:hint="cs"/>
+          <w:sz w:val="20"/>
+          <w:szCs w:val="20"/>
+          <w:rtl/>
+          <w:lang w:bidi="fa-IR"/>
+        </w:rPr>
+        <w:t>د)</w:t>
       </w:r>
     </w:p>
     <w:p>
@@ -1035,7 +1085,7 @@
           <w:rtl/>
           <w:lang w:bidi="fa-IR"/>
         </w:rPr>
-        <w:t xml:space="preserve"> های محاسبا</w:t>
+        <w:t xml:space="preserve"> های محاسباتی که معمولا</w:t>
       </w:r>
       <w:bookmarkStart w:id="0" w:name="_GoBack"/>
       <w:bookmarkEnd w:id="0"/>
@@ -1047,7 +1097,7 @@
           <w:rtl/>
           <w:lang w:bidi="fa-IR"/>
         </w:rPr>
-        <w:t xml:space="preserve">تی که معمولا فقط </w:t>
+        <w:t xml:space="preserve"> فقط </w:t>
       </w:r>
       <w:r>
         <w:rPr>

</xml_diff>